<commit_message>
add code to insert table from another word document at a given bookmark position
</commit_message>
<xml_diff>
--- a/docx/Insert.docx
+++ b/docx/Insert.docx
@@ -2,32 +2,6 @@
 <file path=word/document.xml><?xml version="1.0" encoding="utf-8"?>
 <w:document xmlns:wpc="http://schemas.microsoft.com/office/word/2010/wordprocessingCanvas" xmlns:cx="http://schemas.microsoft.com/office/drawing/2014/chartex" xmlns:cx1="http://schemas.microsoft.com/office/drawing/2015/9/8/chartex" xmlns:cx2="http://schemas.microsoft.com/office/drawing/2015/10/21/chartex" xmlns:cx3="http://schemas.microsoft.com/office/drawing/2016/5/9/chartex" xmlns:cx4="http://schemas.microsoft.com/office/drawing/2016/5/10/chartex" xmlns:cx5="http://schemas.microsoft.com/office/drawing/2016/5/11/chartex" xmlns:cx6="http://schemas.microsoft.com/office/drawing/2016/5/12/chartex" xmlns:cx7="http://schemas.microsoft.com/office/drawing/2016/5/13/chartex" xmlns:cx8="http://schemas.microsoft.com/office/drawing/2016/5/14/chartex" xmlns:mc="http://schemas.openxmlformats.org/markup-compatibility/2006" xmlns:aink="http://schemas.microsoft.com/office/drawing/2016/ink" xmlns:am3d="http://schemas.microsoft.com/office/drawing/2017/model3d" xmlns:o="urn:schemas-microsoft-com:office:office" xmlns:r="http://schemas.openxmlformats.org/officeDocument/2006/relationships" xmlns:m="http://schemas.openxmlformats.org/officeDocument/2006/math" xmlns:v="urn:schemas-microsoft-com:vml" xmlns:wp14="http://schemas.microsoft.com/office/word/2010/wordprocessingDrawing" xmlns:wp="http://schemas.openxmlformats.org/drawingml/2006/wordprocessingDrawing" xmlns:w10="urn:schemas-microsoft-com:office:word" xmlns:w="http://schemas.openxmlformats.org/wordprocessingml/2006/main" xmlns:w14="http://schemas.microsoft.com/office/word/2010/wordml" xmlns:w15="http://schemas.microsoft.com/office/word/2012/wordml" xmlns:w16cid="http://schemas.microsoft.com/office/word/2016/wordml/cid" xmlns:w16se="http://schemas.microsoft.com/office/word/2015/wordml/symex" xmlns:wpg="http://schemas.microsoft.com/office/word/2010/wordprocessingGroup" xmlns:wpi="http://schemas.microsoft.com/office/word/2010/wordprocessingInk" xmlns:wne="http://schemas.microsoft.com/office/word/2006/wordml" xmlns:wps="http://schemas.microsoft.com/office/word/2010/wordprocessingShape" mc:Ignorable="w14 w15 w16se w16cid wp14">
   <w:body>
-    <w:p>
-      <w:pPr>
-        <w:autoSpaceDE w:val="0"/>
-        <w:autoSpaceDN w:val="0"/>
-        <w:adjustRightInd w:val="0"/>
-        <w:spacing w:after="0" w:line="240" w:lineRule="auto"/>
-        <w:rPr>
-          <w:rFonts w:ascii="Tms Rmn" w:hAnsi="Tms Rmn"/>
-          <w:sz w:val="24"/>
-          <w:szCs w:val="24"/>
-        </w:rPr>
-      </w:pPr>
-    </w:p>
-    <w:p>
-      <w:pPr>
-        <w:autoSpaceDE w:val="0"/>
-        <w:autoSpaceDN w:val="0"/>
-        <w:adjustRightInd w:val="0"/>
-        <w:spacing w:after="0" w:line="240" w:lineRule="auto"/>
-        <w:rPr>
-          <w:rFonts w:ascii="Tms Rmn" w:hAnsi="Tms Rmn"/>
-          <w:sz w:val="24"/>
-          <w:szCs w:val="24"/>
-        </w:rPr>
-      </w:pPr>
-    </w:p>
     <w:tbl>
       <w:tblPr>
         <w:tblW w:w="5000" w:type="pct"/>
@@ -36,7 +10,7 @@
           <w:left w:w="0" w:type="dxa"/>
           <w:right w:w="0" w:type="dxa"/>
         </w:tblCellMar>
-        <w:tblLook w:val="00BF" w:firstRow="1" w:lastRow="0" w:firstColumn="1" w:lastColumn="0" w:noHBand="0" w:noVBand="0"/>
+        <w:tblLook w:val="00A0" w:firstRow="1" w:lastRow="0" w:firstColumn="1" w:lastColumn="0" w:noHBand="0" w:noVBand="0"/>
       </w:tblPr>
       <w:tblGrid>
         <w:gridCol w:w="5751"/>
@@ -48,7 +22,7 @@
         </w:trPr>
         <w:tc>
           <w:tcPr>
-            <w:tcW w:w="4999" w:type="pct"/>
+            <w:tcW w:w="5000" w:type="pct"/>
             <w:gridSpan w:val="2"/>
             <w:tcBorders>
               <w:top w:val="single" w:sz="6" w:space="0" w:color="000000"/>
@@ -81,7 +55,7 @@
                 <w:sz w:val="20"/>
                 <w:szCs w:val="20"/>
               </w:rPr>
-              <w:t xml:space="preserve"> Lieferstelle</w:t>
+              <w:t>Lieferstelle</w:t>
             </w:r>
             <w:r>
               <w:rPr>
@@ -116,7 +90,7 @@
         </w:trPr>
         <w:tc>
           <w:tcPr>
-            <w:tcW w:w="3174" w:type="pct"/>
+            <w:tcW w:w="3175" w:type="pct"/>
             <w:tcBorders>
               <w:top w:val="single" w:sz="6" w:space="0" w:color="000000"/>
               <w:left w:val="single" w:sz="6" w:space="0" w:color="000000"/>
@@ -332,7 +306,7 @@
         </w:trPr>
         <w:tc>
           <w:tcPr>
-            <w:tcW w:w="3174" w:type="pct"/>
+            <w:tcW w:w="3175" w:type="pct"/>
             <w:tcBorders>
               <w:top w:val="single" w:sz="6" w:space="0" w:color="000000"/>
               <w:left w:val="single" w:sz="6" w:space="0" w:color="000000"/>
@@ -412,7 +386,7 @@
         </w:trPr>
         <w:tc>
           <w:tcPr>
-            <w:tcW w:w="3174" w:type="pct"/>
+            <w:tcW w:w="3175" w:type="pct"/>
             <w:tcBorders>
               <w:top w:val="single" w:sz="6" w:space="0" w:color="000000"/>
               <w:left w:val="single" w:sz="6" w:space="0" w:color="000000"/>
@@ -453,27 +427,7 @@
                 <w:sz w:val="20"/>
                 <w:szCs w:val="20"/>
               </w:rPr>
-              <w:t>&lt;&lt;</w:t>
-            </w:r>
-            <w:proofErr w:type="spellStart"/>
-            <w:r>
-              <w:rPr>
-                <w:rFonts w:ascii="Arial" w:hAnsi="Arial" w:cs="Arial"/>
-                <w:color w:val="000000"/>
-                <w:sz w:val="20"/>
-                <w:szCs w:val="20"/>
-              </w:rPr>
-              <w:t>LieferzeitraumVon</w:t>
-            </w:r>
-            <w:proofErr w:type="spellEnd"/>
-            <w:r>
-              <w:rPr>
-                <w:rFonts w:ascii="Arial" w:hAnsi="Arial" w:cs="Arial"/>
-                <w:color w:val="000000"/>
-                <w:sz w:val="20"/>
-                <w:szCs w:val="20"/>
-              </w:rPr>
-              <w:t>&gt;&gt;</w:t>
+              <w:t>&lt;&lt;LieferzeitraumVon&gt;&gt;</w:t>
             </w:r>
             <w:bookmarkEnd w:id="5"/>
             <w:r>
@@ -493,27 +447,7 @@
                 <w:sz w:val="20"/>
                 <w:szCs w:val="20"/>
               </w:rPr>
-              <w:t>&lt;&lt;</w:t>
-            </w:r>
-            <w:proofErr w:type="spellStart"/>
-            <w:r>
-              <w:rPr>
-                <w:rFonts w:ascii="Arial" w:hAnsi="Arial" w:cs="Arial"/>
-                <w:color w:val="000000"/>
-                <w:sz w:val="20"/>
-                <w:szCs w:val="20"/>
-              </w:rPr>
-              <w:t>LieferzeitraumBis</w:t>
-            </w:r>
-            <w:proofErr w:type="spellEnd"/>
-            <w:r>
-              <w:rPr>
-                <w:rFonts w:ascii="Arial" w:hAnsi="Arial" w:cs="Arial"/>
-                <w:color w:val="000000"/>
-                <w:sz w:val="20"/>
-                <w:szCs w:val="20"/>
-              </w:rPr>
-              <w:t>&gt;&gt;</w:t>
+              <w:t>&lt;&lt;LieferzeitraumBis&gt;&gt;</w:t>
             </w:r>
             <w:bookmarkEnd w:id="6"/>
           </w:p>
@@ -547,6 +481,12 @@
         </w:tc>
       </w:tr>
     </w:tbl>
+    <w:p/>
+    <w:p>
+      <w:r>
+        <w:t>Hier kommt text</w:t>
+      </w:r>
+    </w:p>
     <w:p>
       <w:bookmarkStart w:id="7" w:name="_GoBack"/>
       <w:bookmarkEnd w:id="7"/>

</xml_diff>

<commit_message>
update to word insert template
</commit_message>
<xml_diff>
--- a/docx/Insert.docx
+++ b/docx/Insert.docx
@@ -427,7 +427,27 @@
                 <w:sz w:val="20"/>
                 <w:szCs w:val="20"/>
               </w:rPr>
-              <w:t>&lt;&lt;LieferzeitraumVon&gt;&gt;</w:t>
+              <w:t>&lt;&lt;</w:t>
+            </w:r>
+            <w:proofErr w:type="spellStart"/>
+            <w:r>
+              <w:rPr>
+                <w:rFonts w:ascii="Arial" w:hAnsi="Arial" w:cs="Arial"/>
+                <w:color w:val="000000"/>
+                <w:sz w:val="20"/>
+                <w:szCs w:val="20"/>
+              </w:rPr>
+              <w:t>LieferzeitraumVon</w:t>
+            </w:r>
+            <w:proofErr w:type="spellEnd"/>
+            <w:r>
+              <w:rPr>
+                <w:rFonts w:ascii="Arial" w:hAnsi="Arial" w:cs="Arial"/>
+                <w:color w:val="000000"/>
+                <w:sz w:val="20"/>
+                <w:szCs w:val="20"/>
+              </w:rPr>
+              <w:t>&gt;&gt;</w:t>
             </w:r>
             <w:bookmarkEnd w:id="5"/>
             <w:r>
@@ -447,7 +467,27 @@
                 <w:sz w:val="20"/>
                 <w:szCs w:val="20"/>
               </w:rPr>
-              <w:t>&lt;&lt;LieferzeitraumBis&gt;&gt;</w:t>
+              <w:t>&lt;&lt;</w:t>
+            </w:r>
+            <w:proofErr w:type="spellStart"/>
+            <w:r>
+              <w:rPr>
+                <w:rFonts w:ascii="Arial" w:hAnsi="Arial" w:cs="Arial"/>
+                <w:color w:val="000000"/>
+                <w:sz w:val="20"/>
+                <w:szCs w:val="20"/>
+              </w:rPr>
+              <w:t>LieferzeitraumBis</w:t>
+            </w:r>
+            <w:proofErr w:type="spellEnd"/>
+            <w:r>
+              <w:rPr>
+                <w:rFonts w:ascii="Arial" w:hAnsi="Arial" w:cs="Arial"/>
+                <w:color w:val="000000"/>
+                <w:sz w:val="20"/>
+                <w:szCs w:val="20"/>
+              </w:rPr>
+              <w:t>&gt;&gt;</w:t>
             </w:r>
             <w:bookmarkEnd w:id="6"/>
           </w:p>
@@ -481,12 +521,6 @@
         </w:tc>
       </w:tr>
     </w:tbl>
-    <w:p/>
-    <w:p>
-      <w:r>
-        <w:t>Hier kommt text</w:t>
-      </w:r>
-    </w:p>
     <w:p>
       <w:bookmarkStart w:id="7" w:name="_GoBack"/>
       <w:bookmarkEnd w:id="7"/>

</xml_diff>

<commit_message>
Update to support inserting multiple times and insert also text from the Insert.docx file (not only the table
</commit_message>
<xml_diff>
--- a/docx/Insert.docx
+++ b/docx/Insert.docx
@@ -2,6 +2,19 @@
 <file path=word/document.xml><?xml version="1.0" encoding="utf-8"?>
 <w:document xmlns:wpc="http://schemas.microsoft.com/office/word/2010/wordprocessingCanvas" xmlns:cx="http://schemas.microsoft.com/office/drawing/2014/chartex" xmlns:cx1="http://schemas.microsoft.com/office/drawing/2015/9/8/chartex" xmlns:cx2="http://schemas.microsoft.com/office/drawing/2015/10/21/chartex" xmlns:cx3="http://schemas.microsoft.com/office/drawing/2016/5/9/chartex" xmlns:cx4="http://schemas.microsoft.com/office/drawing/2016/5/10/chartex" xmlns:cx5="http://schemas.microsoft.com/office/drawing/2016/5/11/chartex" xmlns:cx6="http://schemas.microsoft.com/office/drawing/2016/5/12/chartex" xmlns:cx7="http://schemas.microsoft.com/office/drawing/2016/5/13/chartex" xmlns:cx8="http://schemas.microsoft.com/office/drawing/2016/5/14/chartex" xmlns:mc="http://schemas.openxmlformats.org/markup-compatibility/2006" xmlns:aink="http://schemas.microsoft.com/office/drawing/2016/ink" xmlns:am3d="http://schemas.microsoft.com/office/drawing/2017/model3d" xmlns:o="urn:schemas-microsoft-com:office:office" xmlns:r="http://schemas.openxmlformats.org/officeDocument/2006/relationships" xmlns:m="http://schemas.openxmlformats.org/officeDocument/2006/math" xmlns:v="urn:schemas-microsoft-com:vml" xmlns:wp14="http://schemas.microsoft.com/office/word/2010/wordprocessingDrawing" xmlns:wp="http://schemas.openxmlformats.org/drawingml/2006/wordprocessingDrawing" xmlns:w10="urn:schemas-microsoft-com:office:word" xmlns:w="http://schemas.openxmlformats.org/wordprocessingml/2006/main" xmlns:w14="http://schemas.microsoft.com/office/word/2010/wordml" xmlns:w15="http://schemas.microsoft.com/office/word/2012/wordml" xmlns:w16cid="http://schemas.microsoft.com/office/word/2016/wordml/cid" xmlns:w16se="http://schemas.microsoft.com/office/word/2015/wordml/symex" xmlns:wpg="http://schemas.microsoft.com/office/word/2010/wordprocessingGroup" xmlns:wpi="http://schemas.microsoft.com/office/word/2010/wordprocessingInk" xmlns:wne="http://schemas.microsoft.com/office/word/2006/wordml" xmlns:wps="http://schemas.microsoft.com/office/word/2010/wordprocessingShape" mc:Ignorable="w14 w15 w16se w16cid wp14">
   <w:body>
+    <w:p>
+      <w:pPr>
+        <w:rPr>
+          <w:b/>
+        </w:rPr>
+      </w:pPr>
+      <w:r>
+        <w:rPr>
+          <w:b/>
+        </w:rPr>
+        <w:t>Text vor der Tabelle</w:t>
+      </w:r>
+    </w:p>
     <w:tbl>
       <w:tblPr>
         <w:tblW w:w="5000" w:type="pct"/>
@@ -522,6 +535,17 @@
       </w:tr>
     </w:tbl>
     <w:p>
+      <w:pPr>
+        <w:rPr>
+          <w:i/>
+        </w:rPr>
+      </w:pPr>
+      <w:r>
+        <w:rPr>
+          <w:i/>
+        </w:rPr>
+        <w:t>Text nach der Tabelle</w:t>
+      </w:r>
       <w:bookmarkStart w:id="7" w:name="_GoBack"/>
       <w:bookmarkEnd w:id="7"/>
     </w:p>

</xml_diff>